<commit_message>
add remaing servierice to execv
</commit_message>
<xml_diff>
--- a/Project 2/Porj 2 doc.docx
+++ b/Project 2/Porj 2 doc.docx
@@ -6022,7 +6022,7 @@
           <v:shape id="_x0000_i1025" type="#_x0000_t75" style="width:42.75pt;height:40.5pt" o:ole="">
             <v:imagedata r:id="rId11" o:title=""/>
           </v:shape>
-          <o:OLEObject Type="Embed" ProgID="Package" ShapeID="_x0000_i1025" DrawAspect="Content" ObjectID="_1727803576" r:id="rId12"/>
+          <o:OLEObject Type="Embed" ProgID="Package" ShapeID="_x0000_i1025" DrawAspect="Content" ObjectID="_1727803645" r:id="rId12"/>
         </w:object>
       </w:r>
     </w:p>
@@ -6101,7 +6101,7 @@
           <v:shape id="_x0000_i1026" type="#_x0000_t75" style="width:52.5pt;height:40.5pt" o:ole="">
             <v:imagedata r:id="rId13" o:title=""/>
           </v:shape>
-          <o:OLEObject Type="Embed" ProgID="Package" ShapeID="_x0000_i1026" DrawAspect="Content" ObjectID="_1727803577" r:id="rId14"/>
+          <o:OLEObject Type="Embed" ProgID="Package" ShapeID="_x0000_i1026" DrawAspect="Content" ObjectID="_1727803646" r:id="rId14"/>
         </w:object>
       </w:r>
     </w:p>
@@ -6127,7 +6127,7 @@
           <v:shape id="_x0000_i1027" type="#_x0000_t75" style="width:73.45pt;height:40.5pt" o:ole="">
             <v:imagedata r:id="rId15" o:title=""/>
           </v:shape>
-          <o:OLEObject Type="Embed" ProgID="Package" ShapeID="_x0000_i1027" DrawAspect="Content" ObjectID="_1727803578" r:id="rId16"/>
+          <o:OLEObject Type="Embed" ProgID="Package" ShapeID="_x0000_i1027" DrawAspect="Content" ObjectID="_1727803647" r:id="rId16"/>
         </w:object>
       </w:r>
     </w:p>
@@ -6153,7 +6153,7 @@
           <v:shape id="_x0000_i1028" type="#_x0000_t75" style="width:78.75pt;height:40.5pt" o:ole="">
             <v:imagedata r:id="rId17" o:title=""/>
           </v:shape>
-          <o:OLEObject Type="Embed" ProgID="Package" ShapeID="_x0000_i1028" DrawAspect="Content" ObjectID="_1727803579" r:id="rId18"/>
+          <o:OLEObject Type="Embed" ProgID="Package" ShapeID="_x0000_i1028" DrawAspect="Content" ObjectID="_1727803648" r:id="rId18"/>
         </w:object>
       </w:r>
     </w:p>
@@ -6179,7 +6179,7 @@
           <v:shape id="_x0000_i1029" type="#_x0000_t75" style="width:73.5pt;height:40.5pt" o:ole="">
             <v:imagedata r:id="rId19" o:title=""/>
           </v:shape>
-          <o:OLEObject Type="Embed" ProgID="Package" ShapeID="_x0000_i1029" DrawAspect="Content" ObjectID="_1727803580" r:id="rId20"/>
+          <o:OLEObject Type="Embed" ProgID="Package" ShapeID="_x0000_i1029" DrawAspect="Content" ObjectID="_1727803649" r:id="rId20"/>
         </w:object>
       </w:r>
     </w:p>
@@ -6205,7 +6205,7 @@
           <v:shape id="_x0000_i1030" type="#_x0000_t75" style="width:106.5pt;height:40.5pt" o:ole="">
             <v:imagedata r:id="rId21" o:title=""/>
           </v:shape>
-          <o:OLEObject Type="Embed" ProgID="Package" ShapeID="_x0000_i1030" DrawAspect="Content" ObjectID="_1727803581" r:id="rId22"/>
+          <o:OLEObject Type="Embed" ProgID="Package" ShapeID="_x0000_i1030" DrawAspect="Content" ObjectID="_1727803650" r:id="rId22"/>
         </w:object>
       </w:r>
     </w:p>
@@ -6231,7 +6231,7 @@
           <v:shape id="_x0000_i1031" type="#_x0000_t75" style="width:48.75pt;height:40.5pt" o:ole="">
             <v:imagedata r:id="rId23" o:title=""/>
           </v:shape>
-          <o:OLEObject Type="Embed" ProgID="Package" ShapeID="_x0000_i1031" DrawAspect="Content" ObjectID="_1727803582" r:id="rId24"/>
+          <o:OLEObject Type="Embed" ProgID="Package" ShapeID="_x0000_i1031" DrawAspect="Content" ObjectID="_1727803651" r:id="rId24"/>
         </w:object>
       </w:r>
     </w:p>

</xml_diff>